<commit_message>
Supplementary figures are changed
</commit_message>
<xml_diff>
--- a/Supplementary Data/Supplementary Figures.docx
+++ b/Supplementary Data/Supplementary Figures.docx
@@ -21,158 +21,6 @@
           <w:szCs w:val="40"/>
         </w:rPr>
         <w:t>Supplementary Figures</w:t>
-      </w:r>
-    </w:p>
-    <w:p>
-      <w:r>
-        <w:rPr>
-          <w:noProof/>
-        </w:rPr>
-        <w:drawing>
-          <wp:inline distT="0" distB="0" distL="0" distR="0" wp14:anchorId="254E2D31" wp14:editId="0393BB93">
-            <wp:extent cx="5753100" cy="4714875"/>
-            <wp:effectExtent l="0" t="0" r="0" b="9525"/>
-            <wp:docPr id="1" name="Resim 1"/>
-            <wp:cNvGraphicFramePr>
-              <a:graphicFrameLocks xmlns:a="http://schemas.openxmlformats.org/drawingml/2006/main" noChangeAspect="1"/>
-            </wp:cNvGraphicFramePr>
-            <a:graphic xmlns:a="http://schemas.openxmlformats.org/drawingml/2006/main">
-              <a:graphicData uri="http://schemas.openxmlformats.org/drawingml/2006/picture">
-                <pic:pic xmlns:pic="http://schemas.openxmlformats.org/drawingml/2006/picture">
-                  <pic:nvPicPr>
-                    <pic:cNvPr id="0" name="Picture 1"/>
-                    <pic:cNvPicPr>
-                      <a:picLocks noChangeAspect="1" noChangeArrowheads="1"/>
-                    </pic:cNvPicPr>
-                  </pic:nvPicPr>
-                  <pic:blipFill>
-                    <a:blip r:embed="rId4" cstate="print">
-                      <a:extLst>
-                        <a:ext uri="{28A0092B-C50C-407E-A947-70E740481C1C}">
-                          <a14:useLocalDpi xmlns:a14="http://schemas.microsoft.com/office/drawing/2010/main" val="0"/>
-                        </a:ext>
-                      </a:extLst>
-                    </a:blip>
-                    <a:srcRect/>
-                    <a:stretch>
-                      <a:fillRect/>
-                    </a:stretch>
-                  </pic:blipFill>
-                  <pic:spPr bwMode="auto">
-                    <a:xfrm>
-                      <a:off x="0" y="0"/>
-                      <a:ext cx="5753100" cy="4714875"/>
-                    </a:xfrm>
-                    <a:prstGeom prst="rect">
-                      <a:avLst/>
-                    </a:prstGeom>
-                    <a:noFill/>
-                    <a:ln>
-                      <a:noFill/>
-                    </a:ln>
-                  </pic:spPr>
-                </pic:pic>
-              </a:graphicData>
-            </a:graphic>
-          </wp:inline>
-        </w:drawing>
-      </w:r>
-    </w:p>
-    <w:p>
-      <w:pPr>
-        <w:rPr>
-          <w:rFonts w:ascii="Helvetica" w:eastAsia="Times New Roman" w:hAnsi="Helvetica" w:cs="Helvetica"/>
-          <w:color w:val="000000"/>
-          <w:sz w:val="20"/>
-          <w:szCs w:val="20"/>
-          <w:shd w:val="clear" w:color="auto" w:fill="FFFFFF"/>
-          <w:lang w:eastAsia="tr-TR"/>
-        </w:rPr>
-      </w:pPr>
-      <w:r>
-        <w:rPr>
-          <w:rFonts w:ascii="Helvetica" w:hAnsi="Helvetica" w:cs="Helvetica"/>
-          <w:b/>
-          <w:bCs/>
-          <w:sz w:val="20"/>
-          <w:szCs w:val="20"/>
-        </w:rPr>
-        <w:t xml:space="preserve">Supplementary Figure 1: </w:t>
-      </w:r>
-      <w:r>
-        <w:rPr>
-          <w:rFonts w:ascii="Helvetica" w:eastAsia="Times New Roman" w:hAnsi="Helvetica" w:cs="Helvetica"/>
-          <w:b/>
-          <w:bCs/>
-          <w:color w:val="000000"/>
-          <w:sz w:val="20"/>
-          <w:szCs w:val="20"/>
-          <w:shd w:val="clear" w:color="auto" w:fill="FFFFFF"/>
-          <w:lang w:eastAsia="tr-TR"/>
-        </w:rPr>
-        <w:t xml:space="preserve">Phylogenetic profiling of residues that determine selectivity for each </w:t>
-      </w:r>
-      <w:r>
-        <w:rPr>
-          <w:rFonts w:ascii="Helvetica" w:eastAsia="Times New Roman" w:hAnsi="Helvetica" w:cs="Helvetica"/>
-          <w:b/>
-          <w:bCs/>
-          <w:color w:val="000000"/>
-          <w:sz w:val="20"/>
-          <w:szCs w:val="20"/>
-          <w:shd w:val="clear" w:color="auto" w:fill="FFFFFF"/>
-          <w:lang w:eastAsia="tr-TR"/>
-        </w:rPr>
-        <w:t xml:space="preserve">g </w:t>
-      </w:r>
-      <w:r>
-        <w:rPr>
-          <w:rFonts w:ascii="Helvetica" w:eastAsia="Times New Roman" w:hAnsi="Helvetica" w:cs="Helvetica"/>
-          <w:b/>
-          <w:bCs/>
-          <w:color w:val="000000"/>
-          <w:sz w:val="20"/>
-          <w:szCs w:val="20"/>
-          <w:shd w:val="clear" w:color="auto" w:fill="FFFFFF"/>
-          <w:lang w:eastAsia="tr-TR"/>
-        </w:rPr>
-        <w:t>protein</w:t>
-      </w:r>
-      <w:r>
-        <w:rPr>
-          <w:rFonts w:ascii="Helvetica" w:eastAsia="Times New Roman" w:hAnsi="Helvetica" w:cs="Helvetica"/>
-          <w:b/>
-          <w:bCs/>
-          <w:color w:val="000000"/>
-          <w:sz w:val="20"/>
-          <w:szCs w:val="20"/>
-          <w:shd w:val="clear" w:color="auto" w:fill="FFFFFF"/>
-          <w:lang w:eastAsia="tr-TR"/>
-        </w:rPr>
-        <w:t xml:space="preserve"> </w:t>
-      </w:r>
-    </w:p>
-    <w:p>
-      <w:pPr>
-        <w:rPr>
-          <w:rFonts w:ascii="Helvetica" w:eastAsia="Times New Roman" w:hAnsi="Helvetica" w:cs="Helvetica"/>
-          <w:color w:val="000000"/>
-          <w:sz w:val="20"/>
-          <w:szCs w:val="20"/>
-          <w:shd w:val="clear" w:color="auto" w:fill="FFFFFF"/>
-          <w:lang w:eastAsia="tr-TR"/>
-        </w:rPr>
-      </w:pPr>
-      <w:r>
-        <w:rPr>
-          <w:rFonts w:ascii="Helvetica" w:eastAsia="Times New Roman" w:hAnsi="Helvetica" w:cs="Helvetica"/>
-          <w:color w:val="000000"/>
-          <w:sz w:val="20"/>
-          <w:szCs w:val="20"/>
-          <w:shd w:val="clear" w:color="auto" w:fill="FFFFFF"/>
-          <w:lang w:eastAsia="tr-TR"/>
-        </w:rPr>
-        <w:t xml:space="preserve">Phylogenetic tree of aminergic receptors is presented with important selectivity determining positions and coupling profiling information from two different sources. The conservation of each amino acid for a given receptor was shown in a yellow scale between 50 and 100 percentage. </w:t>
       </w:r>
     </w:p>
     <w:p>
@@ -193,7 +41,16 @@
     <w:p>
       <w:pPr>
         <w:rPr>
+          <w:noProof/>
+        </w:rPr>
+      </w:pPr>
+    </w:p>
+    <w:p>
+      <w:pPr>
+        <w:rPr>
           <w:rFonts w:ascii="Helvetica" w:eastAsia="Times New Roman" w:hAnsi="Helvetica" w:cs="Helvetica"/>
+          <w:b/>
+          <w:bCs/>
           <w:color w:val="000000"/>
           <w:sz w:val="20"/>
           <w:szCs w:val="20"/>
@@ -203,22 +60,13 @@
       </w:pPr>
       <w:r>
         <w:rPr>
-          <w:rFonts w:ascii="Helvetica" w:eastAsia="Times New Roman" w:hAnsi="Helvetica" w:cs="Helvetica"/>
-          <w:b/>
-          <w:bCs/>
           <w:noProof/>
-          <w:color w:val="000000"/>
-          <w:sz w:val="20"/>
-          <w:szCs w:val="20"/>
-          <w:shd w:val="clear" w:color="auto" w:fill="FFFFFF"/>
-          <w:lang w:eastAsia="tr-TR"/>
-        </w:rPr>
-        <w:lastRenderedPageBreak/>
+        </w:rPr>
         <w:drawing>
-          <wp:inline distT="0" distB="0" distL="0" distR="0" wp14:anchorId="4906419B" wp14:editId="13EAA7CC">
-            <wp:extent cx="5605462" cy="5714607"/>
-            <wp:effectExtent l="0" t="0" r="0" b="0"/>
-            <wp:docPr id="6" name="Resim 6"/>
+          <wp:inline distT="0" distB="0" distL="0" distR="0" wp14:anchorId="67D4B0F8" wp14:editId="4B2CDD85">
+            <wp:extent cx="5610225" cy="5042389"/>
+            <wp:effectExtent l="0" t="0" r="0" b="6350"/>
+            <wp:docPr id="1" name="Resim 1"/>
             <wp:cNvGraphicFramePr>
               <a:graphicFrameLocks xmlns:a="http://schemas.openxmlformats.org/drawingml/2006/main" noChangeAspect="1"/>
             </wp:cNvGraphicFramePr>
@@ -226,31 +74,22 @@
               <a:graphicData uri="http://schemas.openxmlformats.org/drawingml/2006/picture">
                 <pic:pic xmlns:pic="http://schemas.openxmlformats.org/drawingml/2006/picture">
                   <pic:nvPicPr>
-                    <pic:cNvPr id="0" name="Picture 6"/>
-                    <pic:cNvPicPr>
-                      <a:picLocks noChangeAspect="1" noChangeArrowheads="1"/>
-                    </pic:cNvPicPr>
+                    <pic:cNvPr id="1" name=""/>
+                    <pic:cNvPicPr/>
                   </pic:nvPicPr>
                   <pic:blipFill rotWithShape="1">
-                    <a:blip r:embed="rId5" cstate="print">
-                      <a:extLst>
-                        <a:ext uri="{28A0092B-C50C-407E-A947-70E740481C1C}">
-                          <a14:useLocalDpi xmlns:a14="http://schemas.microsoft.com/office/drawing/2010/main" val="0"/>
-                        </a:ext>
-                      </a:extLst>
-                    </a:blip>
-                    <a:srcRect l="29196" r="28044"/>
+                    <a:blip r:embed="rId4"/>
+                    <a:srcRect l="27447" t="12273" r="31713" b="19615"/>
                     <a:stretch/>
                   </pic:blipFill>
                   <pic:spPr bwMode="auto">
                     <a:xfrm>
                       <a:off x="0" y="0"/>
-                      <a:ext cx="5607860" cy="5717052"/>
+                      <a:ext cx="5623786" cy="5054577"/>
                     </a:xfrm>
                     <a:prstGeom prst="rect">
                       <a:avLst/>
                     </a:prstGeom>
-                    <a:noFill/>
                     <a:ln>
                       <a:noFill/>
                     </a:ln>
@@ -291,7 +130,33 @@
           <w:shd w:val="clear" w:color="auto" w:fill="FFFFFF"/>
           <w:lang w:eastAsia="tr-TR"/>
         </w:rPr>
-        <w:t>Supplementary Figure 2:</w:t>
+        <w:t xml:space="preserve">Supplementary Figure </w:t>
+      </w:r>
+      <w:r>
+        <w:rPr>
+          <w:rFonts w:ascii="Helvetica" w:eastAsia="Times New Roman" w:hAnsi="Helvetica" w:cs="Helvetica"/>
+          <w:b/>
+          <w:bCs/>
+          <w:color w:val="000000"/>
+          <w:sz w:val="20"/>
+          <w:szCs w:val="20"/>
+          <w:shd w:val="clear" w:color="auto" w:fill="FFFFFF"/>
+          <w:lang w:eastAsia="tr-TR"/>
+        </w:rPr>
+        <w:t>1</w:t>
+      </w:r>
+      <w:r>
+        <w:rPr>
+          <w:rFonts w:ascii="Helvetica" w:eastAsia="Times New Roman" w:hAnsi="Helvetica" w:cs="Helvetica"/>
+          <w:b/>
+          <w:bCs/>
+          <w:color w:val="000000"/>
+          <w:sz w:val="20"/>
+          <w:szCs w:val="20"/>
+          <w:shd w:val="clear" w:color="auto" w:fill="FFFFFF"/>
+          <w:lang w:eastAsia="tr-TR"/>
+        </w:rPr>
+        <w:t>:</w:t>
       </w:r>
       <w:r>
         <w:rPr>

</xml_diff>